<commit_message>
journal v4 is initialized to cover the acceptance with minor changes.
</commit_message>
<xml_diff>
--- a/MSThesis-resurrected/MS Thesis/own/journal/journal_v3_review_responses3.docx
+++ b/MSThesis-resurrected/MS Thesis/own/journal/journal_v3_review_responses3.docx
@@ -593,8 +593,6 @@
             <w:r>
               <w:t xml:space="preserve"> </w:t>
             </w:r>
-            <w:bookmarkStart w:id="0" w:name="_GoBack"/>
-            <w:bookmarkEnd w:id="0"/>
             <w:r>
               <w:rPr>
                 <w:rFonts w:ascii="Times New Roman" w:hAnsi="Times New Roman" w:cs="Times New Roman"/>
@@ -783,12 +781,362 @@
             <w:r>
               <w:rPr>
                 <w:rFonts w:ascii="Times New Roman" w:hAnsi="Times New Roman" w:cs="Times New Roman"/>
+                <w:color w:val="000000"/>
+                <w:sz w:val="24"/>
+                <w:szCs w:val="24"/>
+                <w:lang w:val="en-CA" w:eastAsia="en-CA"/>
+              </w:rPr>
+              <w:t>MOD* Lite algorithm is built upon D* Lite algorithm</w:t>
+            </w:r>
+            <w:r>
+              <w:rPr>
+                <w:rFonts w:ascii="Times New Roman" w:hAnsi="Times New Roman" w:cs="Times New Roman"/>
+                <w:color w:val="000000"/>
+                <w:sz w:val="24"/>
+                <w:szCs w:val="24"/>
+                <w:lang w:val="en-CA" w:eastAsia="en-CA"/>
+              </w:rPr>
+              <w:t>.</w:t>
+            </w:r>
+            <w:r>
+              <w:rPr>
+                <w:rFonts w:ascii="Times New Roman" w:hAnsi="Times New Roman" w:cs="Times New Roman"/>
+                <w:color w:val="000000"/>
+                <w:sz w:val="24"/>
+                <w:szCs w:val="24"/>
+                <w:lang w:val="en-CA" w:eastAsia="en-CA"/>
+              </w:rPr>
+              <w:t xml:space="preserve"> MOD* Lite is similar to D* Lite in execution times. Formally, there is no </w:t>
+            </w:r>
+            <w:r>
+              <w:rPr>
+                <w:rFonts w:ascii="Times New Roman" w:hAnsi="Times New Roman" w:cs="Times New Roman"/>
+                <w:color w:val="000000"/>
+                <w:sz w:val="24"/>
+                <w:szCs w:val="24"/>
+                <w:lang w:val="en-CA" w:eastAsia="en-CA"/>
+              </w:rPr>
+              <w:t>precise</w:t>
+            </w:r>
+            <w:r>
+              <w:rPr>
+                <w:rFonts w:ascii="Times New Roman" w:hAnsi="Times New Roman" w:cs="Times New Roman"/>
+                <w:color w:val="000000"/>
+                <w:sz w:val="24"/>
+                <w:szCs w:val="24"/>
+                <w:lang w:val="en-CA" w:eastAsia="en-CA"/>
+              </w:rPr>
+              <w:t xml:space="preserve"> complexity analysis for D* Lite [</w:t>
+            </w:r>
+            <w:r>
+              <w:rPr>
+                <w:rFonts w:ascii="Times New Roman" w:hAnsi="Times New Roman" w:cs="Times New Roman"/>
+                <w:color w:val="000000"/>
+                <w:sz w:val="24"/>
+                <w:szCs w:val="24"/>
+                <w:lang w:val="en-CA" w:eastAsia="en-CA"/>
+              </w:rPr>
+              <w:t>5</w:t>
+            </w:r>
+            <w:r>
+              <w:rPr>
+                <w:rFonts w:ascii="Times New Roman" w:hAnsi="Times New Roman" w:cs="Times New Roman"/>
+                <w:color w:val="000000"/>
+                <w:sz w:val="24"/>
+                <w:szCs w:val="24"/>
+                <w:lang w:val="en-CA" w:eastAsia="en-CA"/>
+              </w:rPr>
+              <w:t>].  D* Lite is similar to A* but it’s incremental. If the environment is known and stationary their performances are the same. In case the environment is not fully known or changes, it gains by not re-running A* from start but only the nodes whose evaluation values change are considered. Since it ‘s not possible</w:t>
+            </w:r>
+            <w:r>
+              <w:rPr>
+                <w:rFonts w:ascii="Times New Roman" w:hAnsi="Times New Roman" w:cs="Times New Roman"/>
+                <w:color w:val="000000"/>
+                <w:sz w:val="24"/>
+                <w:szCs w:val="24"/>
+                <w:lang w:val="en-CA" w:eastAsia="en-CA"/>
+              </w:rPr>
+              <w:t xml:space="preserve"> </w:t>
+            </w:r>
+            <w:r>
+              <w:rPr>
+                <w:rFonts w:ascii="Times New Roman" w:hAnsi="Times New Roman" w:cs="Times New Roman"/>
+                <w:color w:val="000000"/>
+                <w:sz w:val="24"/>
+                <w:szCs w:val="24"/>
+                <w:lang w:val="en-CA" w:eastAsia="en-CA"/>
+              </w:rPr>
+              <w:t xml:space="preserve">to </w:t>
+            </w:r>
+            <w:r>
+              <w:rPr>
+                <w:rFonts w:ascii="Times New Roman" w:hAnsi="Times New Roman" w:cs="Times New Roman"/>
+                <w:color w:val="000000"/>
+                <w:sz w:val="24"/>
+                <w:szCs w:val="24"/>
+                <w:lang w:val="en-CA" w:eastAsia="en-CA"/>
+              </w:rPr>
+              <w:t>know in advance</w:t>
+            </w:r>
+            <w:r>
+              <w:rPr>
+                <w:rFonts w:ascii="Times New Roman" w:hAnsi="Times New Roman" w:cs="Times New Roman"/>
+                <w:color w:val="000000"/>
+                <w:sz w:val="24"/>
+                <w:szCs w:val="24"/>
+                <w:lang w:val="en-CA" w:eastAsia="en-CA"/>
+              </w:rPr>
+              <w:t xml:space="preserve"> and control what will </w:t>
+            </w:r>
+            <w:r>
+              <w:rPr>
+                <w:rFonts w:ascii="Times New Roman" w:hAnsi="Times New Roman" w:cs="Times New Roman"/>
+                <w:color w:val="000000"/>
+                <w:sz w:val="24"/>
+                <w:szCs w:val="24"/>
+                <w:lang w:val="en-CA" w:eastAsia="en-CA"/>
+              </w:rPr>
+              <w:t xml:space="preserve">be changed in the environment, it </w:t>
+            </w:r>
+            <w:r>
+              <w:rPr>
+                <w:rFonts w:ascii="Times New Roman" w:hAnsi="Times New Roman" w:cs="Times New Roman"/>
+                <w:color w:val="000000"/>
+                <w:sz w:val="24"/>
+                <w:szCs w:val="24"/>
+                <w:lang w:val="en-CA" w:eastAsia="en-CA"/>
+              </w:rPr>
+              <w:t>is</w:t>
+            </w:r>
+            <w:r>
+              <w:rPr>
+                <w:rFonts w:ascii="Times New Roman" w:hAnsi="Times New Roman" w:cs="Times New Roman"/>
+                <w:color w:val="000000"/>
+                <w:sz w:val="24"/>
+                <w:szCs w:val="24"/>
+                <w:lang w:val="en-CA" w:eastAsia="en-CA"/>
+              </w:rPr>
+              <w:t xml:space="preserve"> </w:t>
+            </w:r>
+            <w:r>
+              <w:rPr>
+                <w:rFonts w:ascii="Times New Roman" w:hAnsi="Times New Roman" w:cs="Times New Roman"/>
+                <w:color w:val="000000"/>
+                <w:sz w:val="24"/>
+                <w:szCs w:val="24"/>
+                <w:lang w:val="en-CA" w:eastAsia="en-CA"/>
+              </w:rPr>
+              <w:t xml:space="preserve">not </w:t>
+            </w:r>
+            <w:r>
+              <w:rPr>
+                <w:rFonts w:ascii="Times New Roman" w:hAnsi="Times New Roman" w:cs="Times New Roman"/>
+                <w:color w:val="000000"/>
+                <w:sz w:val="24"/>
+                <w:szCs w:val="24"/>
+                <w:lang w:val="en-CA" w:eastAsia="en-CA"/>
+              </w:rPr>
+              <w:t>possible to asses the gain</w:t>
+            </w:r>
+            <w:r>
+              <w:rPr>
+                <w:rFonts w:ascii="Times New Roman" w:hAnsi="Times New Roman" w:cs="Times New Roman"/>
+                <w:color w:val="000000"/>
+                <w:sz w:val="24"/>
+                <w:szCs w:val="24"/>
+                <w:lang w:val="en-CA" w:eastAsia="en-CA"/>
+              </w:rPr>
+              <w:t xml:space="preserve"> of D* Lite</w:t>
+            </w:r>
+            <w:r>
+              <w:rPr>
+                <w:rFonts w:ascii="Times New Roman" w:hAnsi="Times New Roman" w:cs="Times New Roman"/>
+                <w:color w:val="000000"/>
+                <w:sz w:val="24"/>
+                <w:szCs w:val="24"/>
+                <w:lang w:val="en-CA" w:eastAsia="en-CA"/>
+              </w:rPr>
+              <w:t xml:space="preserve"> without considering </w:t>
+            </w:r>
+            <w:r>
+              <w:rPr>
+                <w:rFonts w:ascii="Times New Roman" w:hAnsi="Times New Roman" w:cs="Times New Roman"/>
+                <w:color w:val="000000"/>
+                <w:sz w:val="24"/>
+                <w:szCs w:val="24"/>
+                <w:lang w:val="en-CA" w:eastAsia="en-CA"/>
+              </w:rPr>
+              <w:t xml:space="preserve">application </w:t>
+            </w:r>
+            <w:r>
+              <w:rPr>
+                <w:rFonts w:ascii="Times New Roman" w:hAnsi="Times New Roman" w:cs="Times New Roman"/>
+                <w:color w:val="000000"/>
+                <w:sz w:val="24"/>
+                <w:szCs w:val="24"/>
+                <w:lang w:val="en-CA" w:eastAsia="en-CA"/>
+              </w:rPr>
+              <w:t>domain specific</w:t>
+            </w:r>
+            <w:r>
+              <w:rPr>
+                <w:rFonts w:ascii="Times New Roman" w:hAnsi="Times New Roman" w:cs="Times New Roman"/>
+                <w:color w:val="000000"/>
+                <w:sz w:val="24"/>
+                <w:szCs w:val="24"/>
+                <w:lang w:val="en-CA" w:eastAsia="en-CA"/>
+              </w:rPr>
+              <w:t>s</w:t>
+            </w:r>
+            <w:r>
+              <w:rPr>
+                <w:rFonts w:ascii="Times New Roman" w:hAnsi="Times New Roman" w:cs="Times New Roman"/>
+                <w:color w:val="000000"/>
+                <w:sz w:val="24"/>
+                <w:szCs w:val="24"/>
+                <w:lang w:val="en-CA" w:eastAsia="en-CA"/>
+              </w:rPr>
+              <w:t>.</w:t>
+            </w:r>
+            <w:r>
+              <w:rPr>
+                <w:rFonts w:ascii="Times New Roman" w:hAnsi="Times New Roman" w:cs="Times New Roman"/>
+                <w:color w:val="000000"/>
+                <w:sz w:val="24"/>
+                <w:szCs w:val="24"/>
+                <w:lang w:val="en-CA" w:eastAsia="en-CA"/>
+              </w:rPr>
+              <w:t xml:space="preserve"> </w:t>
+            </w:r>
+            <w:r>
+              <w:rPr>
+                <w:rFonts w:ascii="Times New Roman" w:hAnsi="Times New Roman" w:cs="Times New Roman"/>
+                <w:color w:val="000000"/>
+                <w:sz w:val="24"/>
+                <w:szCs w:val="24"/>
+                <w:lang w:val="en-CA" w:eastAsia="en-CA"/>
+              </w:rPr>
+              <w:t xml:space="preserve">MOD* Lite only </w:t>
+            </w:r>
+            <w:r>
+              <w:rPr>
+                <w:rFonts w:ascii="Times New Roman" w:hAnsi="Times New Roman" w:cs="Times New Roman"/>
+                <w:color w:val="000000"/>
+                <w:sz w:val="24"/>
+                <w:szCs w:val="24"/>
+                <w:lang w:val="en-CA" w:eastAsia="en-CA"/>
+              </w:rPr>
+              <w:t>constructs</w:t>
+            </w:r>
+            <w:r>
+              <w:rPr>
+                <w:rFonts w:ascii="Times New Roman" w:hAnsi="Times New Roman" w:cs="Times New Roman"/>
+                <w:color w:val="000000"/>
+                <w:sz w:val="24"/>
+                <w:szCs w:val="24"/>
+                <w:lang w:val="en-CA" w:eastAsia="en-CA"/>
+              </w:rPr>
+              <w:t xml:space="preserve"> and updates </w:t>
+            </w:r>
+            <w:r>
+              <w:rPr>
+                <w:rFonts w:ascii="Times New Roman" w:hAnsi="Times New Roman" w:cs="Times New Roman"/>
+                <w:color w:val="000000"/>
+                <w:sz w:val="24"/>
+                <w:szCs w:val="24"/>
+                <w:lang w:val="en-CA" w:eastAsia="en-CA"/>
+              </w:rPr>
+              <w:t>a d</w:t>
+            </w:r>
+            <w:r>
+              <w:rPr>
+                <w:rFonts w:ascii="Times New Roman" w:hAnsi="Times New Roman" w:cs="Times New Roman"/>
+                <w:color w:val="000000"/>
+                <w:sz w:val="24"/>
+                <w:szCs w:val="24"/>
+                <w:lang w:val="en-CA" w:eastAsia="en-CA"/>
+              </w:rPr>
+              <w:t xml:space="preserve">irected </w:t>
+            </w:r>
+            <w:r>
+              <w:rPr>
+                <w:rFonts w:ascii="Times New Roman" w:hAnsi="Times New Roman" w:cs="Times New Roman"/>
+                <w:color w:val="000000"/>
+                <w:sz w:val="24"/>
+                <w:szCs w:val="24"/>
+                <w:lang w:val="en-CA" w:eastAsia="en-CA"/>
+              </w:rPr>
+              <w:t>graph</w:t>
+            </w:r>
+            <w:r>
+              <w:rPr>
+                <w:rFonts w:ascii="Times New Roman" w:hAnsi="Times New Roman" w:cs="Times New Roman"/>
+                <w:color w:val="000000"/>
+                <w:sz w:val="24"/>
+                <w:szCs w:val="24"/>
+                <w:lang w:val="en-CA" w:eastAsia="en-CA"/>
+              </w:rPr>
+              <w:t xml:space="preserve"> </w:t>
+            </w:r>
+            <w:r>
+              <w:rPr>
+                <w:rFonts w:ascii="Times New Roman" w:hAnsi="Times New Roman" w:cs="Times New Roman"/>
+                <w:color w:val="000000"/>
+                <w:sz w:val="24"/>
+                <w:szCs w:val="24"/>
+                <w:lang w:val="en-CA" w:eastAsia="en-CA"/>
+              </w:rPr>
+              <w:t xml:space="preserve">(Figures 1 and 2) </w:t>
+            </w:r>
+            <w:r>
+              <w:rPr>
+                <w:rFonts w:ascii="Times New Roman" w:hAnsi="Times New Roman" w:cs="Times New Roman"/>
+                <w:color w:val="000000"/>
+                <w:sz w:val="24"/>
+                <w:szCs w:val="24"/>
+                <w:lang w:val="en-CA" w:eastAsia="en-CA"/>
+              </w:rPr>
+              <w:t xml:space="preserve">to maintain the priority queue as opposed to </w:t>
+            </w:r>
+            <w:r>
+              <w:rPr>
+                <w:rFonts w:ascii="Times New Roman" w:hAnsi="Times New Roman" w:cs="Times New Roman"/>
+                <w:color w:val="000000"/>
+                <w:sz w:val="24"/>
+                <w:szCs w:val="24"/>
+                <w:lang w:val="en-CA" w:eastAsia="en-CA"/>
+              </w:rPr>
+              <w:t xml:space="preserve">standard </w:t>
+            </w:r>
+            <w:r>
+              <w:rPr>
+                <w:rFonts w:ascii="Times New Roman" w:hAnsi="Times New Roman" w:cs="Times New Roman"/>
+                <w:color w:val="000000"/>
+                <w:sz w:val="24"/>
+                <w:szCs w:val="24"/>
+                <w:lang w:val="en-CA" w:eastAsia="en-CA"/>
+              </w:rPr>
+              <w:t>priority queue in the implementation of D* Lite. Theoretically, their space requirements are of the same order</w:t>
+            </w:r>
+            <w:r>
+              <w:rPr>
+                <w:rFonts w:ascii="Times New Roman" w:hAnsi="Times New Roman" w:cs="Times New Roman"/>
+                <w:color w:val="000000"/>
+                <w:sz w:val="24"/>
+                <w:szCs w:val="24"/>
+                <w:lang w:val="en-CA" w:eastAsia="en-CA"/>
+              </w:rPr>
+              <w:t xml:space="preserve"> but multi-objective domination test takes some extra time depending on the number of nodes in the graph.</w:t>
+            </w:r>
+            <w:r>
+              <w:rPr>
+                <w:rFonts w:ascii="Times New Roman" w:hAnsi="Times New Roman" w:cs="Times New Roman"/>
                 <w:color w:val="99284C"/>
                 <w:sz w:val="24"/>
                 <w:szCs w:val="24"/>
                 <w:lang w:val="en-CA" w:eastAsia="en-CA"/>
               </w:rPr>
-              <w:t>We need to explain the time and space complexity calculation issues.</w:t>
+              <w:t xml:space="preserve">  </w:t>
             </w:r>
           </w:p>
         </w:tc>
@@ -803,7 +1151,37 @@
               <w:right w:w="108" w:type="dxa"/>
             </w:tcMar>
           </w:tcPr>
-          <w:p/>
+          <w:p>
+            <w:r>
+              <w:rPr>
+                <w:rFonts w:ascii="Times New Roman" w:hAnsi="Times New Roman" w:cs="Times New Roman"/>
+                <w:sz w:val="24"/>
+                <w:szCs w:val="24"/>
+              </w:rPr>
+              <w:t xml:space="preserve">We add this paragraph to </w:t>
+            </w:r>
+            <w:r>
+              <w:rPr>
+                <w:rFonts w:ascii="Times New Roman" w:hAnsi="Times New Roman" w:cs="Times New Roman"/>
+                <w:sz w:val="24"/>
+                <w:szCs w:val="24"/>
+              </w:rPr>
+              <w:t xml:space="preserve">the </w:t>
+            </w:r>
+            <w:bookmarkStart w:id="0" w:name="_GoBack"/>
+            <w:bookmarkEnd w:id="0"/>
+            <w:r>
+              <w:rPr>
+                <w:rFonts w:ascii="Times New Roman" w:hAnsi="Times New Roman" w:cs="Times New Roman"/>
+                <w:sz w:val="24"/>
+                <w:szCs w:val="24"/>
+              </w:rPr>
+              <w:t>end of Section III.F as the last paragraph</w:t>
+            </w:r>
+            <w:r>
+              <w:t xml:space="preserve">  </w:t>
+            </w:r>
+          </w:p>
         </w:tc>
       </w:tr>
       <w:tr>
@@ -1016,7 +1394,7 @@
                 <w:szCs w:val="24"/>
                 <w:lang w:val="en-CA" w:eastAsia="en-CA"/>
               </w:rPr>
-              <w:t xml:space="preserve">In the introduction part, authors claimed that current results are not the incremental method. I think you need to do a better literature review. Please be aware of following related papers on the GA multi-objective path planning, the pareto-optimal multi-objective optimization. "K-Order Surrounding Roadmaps Path Planner for Robot Path Planning", Journal of </w:t>
+              <w:t xml:space="preserve">In the introduction part, authors claimed that current results are not the incremental method. I think you need to do a better literature review. Please be aware of following </w:t>
             </w:r>
             <w:r>
               <w:rPr>
@@ -1026,7 +1404,17 @@
                 <w:lang w:val="en-CA" w:eastAsia="en-CA"/>
               </w:rPr>
               <w:lastRenderedPageBreak/>
-              <w:t>Intelligent &amp; Robotic Systems September 2014, Volume 75, Issue 3-4, pp 493-516; "Sampling-based algorithms for optimal motion planning" International Journal of Robotics Research, Volume 30 Issue 7, June 2011; "Pareto-optimal coordination of multiple robots with safety guarantees" Autonomous Robots, 32(3): 189-205, 2012. Game theory-based negotiation for multiple robots task allocation, Robotica, DOI: 10.1017/S0263574713000192 . "Multiple Objective Genetic Algorithms for Path-planning Optimization in Autonomous Mobile Robots.", Soft Computing, DOI: 10.1007/s00500-006-0068-4.</w:t>
+              <w:t xml:space="preserve">related papers on the GA multi-objective path planning, the pareto-optimal multi-objective optimization. "K-Order Surrounding Roadmaps Path Planner for Robot Path Planning", Journal of Intelligent &amp; Robotic Systems September 2014, Volume 75, Issue 3-4, pp 493-516; "Sampling-based algorithms for optimal motion planning" International Journal of Robotics Research, Volume 30 Issue 7, June 2011; "Pareto-optimal coordination of multiple robots with safety guarantees" Autonomous Robots, 32(3): 189-205, 2012. Game theory-based negotiation for multiple robots task allocation, Robotica, DOI: 10.1017/S0263574713000192 . "Multiple Objective Genetic Algorithms for Path-planning Optimization in Autonomous Mobile Robots.", Soft </w:t>
+            </w:r>
+            <w:r>
+              <w:rPr>
+                <w:rFonts w:ascii="Times New Roman" w:hAnsi="Times New Roman" w:cs="Times New Roman"/>
+                <w:sz w:val="24"/>
+                <w:szCs w:val="24"/>
+                <w:lang w:val="en-CA" w:eastAsia="en-CA"/>
+              </w:rPr>
+              <w:lastRenderedPageBreak/>
+              <w:t>Computing, DOI: 10.1007/s00500-006-0068-4.</w:t>
             </w:r>
           </w:p>
         </w:tc>
@@ -1089,6 +1477,7 @@
                 <w:szCs w:val="24"/>
                 <w:lang w:val="en-CA" w:eastAsia="en-CA"/>
               </w:rPr>
+              <w:lastRenderedPageBreak/>
               <w:t>"Sampling-based algorithms for optimal motion planning" International Journal of Robotics Research, Volume 30 Issue 7, June 2011;</w:t>
             </w:r>
           </w:p>
@@ -1125,17 +1514,7 @@
                 <w:szCs w:val="24"/>
                 <w:lang w:val="en-CA" w:eastAsia="en-CA"/>
               </w:rPr>
-              <w:t xml:space="preserve">Game theory-based negotiation for multiple robots task allocation, </w:t>
-            </w:r>
-            <w:r>
-              <w:rPr>
-                <w:rFonts w:ascii="Times New Roman" w:hAnsi="Times New Roman" w:cs="Times New Roman"/>
-                <w:sz w:val="24"/>
-                <w:szCs w:val="24"/>
-                <w:lang w:val="en-CA" w:eastAsia="en-CA"/>
-              </w:rPr>
-              <w:lastRenderedPageBreak/>
-              <w:t>Robotica, DOI: 10.1017/S0263574713000192.</w:t>
+              <w:t>Game theory-based negotiation for multiple robots task allocation, Robotica, DOI: 10.1017/S0263574713000192.</w:t>
             </w:r>
           </w:p>
           <w:p>
@@ -1197,7 +1576,16 @@
                 <w:sz w:val="24"/>
                 <w:szCs w:val="24"/>
               </w:rPr>
-              <w:t xml:space="preserve"> in accordance with author reply in Section II.</w:t>
+              <w:t xml:space="preserve"> in accordance with author reply in </w:t>
+            </w:r>
+            <w:r>
+              <w:rPr>
+                <w:rFonts w:ascii="Times New Roman" w:hAnsi="Times New Roman" w:cs="Times New Roman"/>
+                <w:sz w:val="24"/>
+                <w:szCs w:val="24"/>
+              </w:rPr>
+              <w:lastRenderedPageBreak/>
+              <w:t>Section II.</w:t>
             </w:r>
           </w:p>
         </w:tc>

</xml_diff>